<commit_message>
Statement of Work v.0.2
</commit_message>
<xml_diff>
--- a/Documentation/SOW_Rojina Review.docx
+++ b/Documentation/SOW_Rojina Review.docx
@@ -1173,11 +1173,11 @@
     <w:p>
       <w:pPr>
         <w:pStyle w:val="Gpstesto"/>
-        <w:numPr>
-          <w:ilvl w:val="0"/>
-          <w:numId w:val="33"/>
-        </w:numPr>
-      </w:pPr>
+        <w:ind w:left="720"/>
+      </w:pPr>
+      <w:r>
+        <w:t>Scenario 1:</w:t>
+      </w:r>
     </w:p>
     <w:p>
       <w:pPr>
@@ -1205,15 +1205,7 @@
         <w:t>Inizio:</w:t>
       </w:r>
       <w:r>
-        <w:t xml:space="preserve"> </w:t>
-      </w:r>
-      <w:proofErr w:type="gramStart"/>
-      <w:r>
-        <w:t>Ottobre</w:t>
-      </w:r>
-      <w:proofErr w:type="gramEnd"/>
-      <w:r>
-        <w:t xml:space="preserve"> 20</w:t>
+        <w:t xml:space="preserve"> Ottobre 20</w:t>
       </w:r>
       <w:r>
         <w:t>2</w:t>
@@ -1229,13 +1221,8 @@
       <w:r>
         <w:t xml:space="preserve">Fine: </w:t>
       </w:r>
-      <w:proofErr w:type="gramStart"/>
-      <w:r>
-        <w:t>Gennaio</w:t>
-      </w:r>
-      <w:proofErr w:type="gramEnd"/>
-      <w:r>
-        <w:t>-Febbraio 20</w:t>
+      <w:r>
+        <w:t>Gennaio-Febbraio 20</w:t>
       </w:r>
       <w:r>
         <w:t>2</w:t>
@@ -1246,13 +1233,8 @@
       <w:r>
         <w:t xml:space="preserve">. </w:t>
       </w:r>
-      <w:proofErr w:type="gramStart"/>
-      <w:r>
-        <w:t>E’</w:t>
-      </w:r>
-      <w:proofErr w:type="gramEnd"/>
-      <w:r>
-        <w:t xml:space="preserve"> possibile concordare la data di consegna che potrà essere una delle seguenti:</w:t>
+      <w:r>
+        <w:t>E’ possibile concordare la data di consegna che potrà essere una delle seguenti:</w:t>
       </w:r>
     </w:p>
     <w:p>
@@ -1270,15 +1252,7 @@
         <w:t>circa metà</w:t>
       </w:r>
       <w:r>
-        <w:t xml:space="preserve"> </w:t>
-      </w:r>
-      <w:proofErr w:type="gramStart"/>
-      <w:r>
-        <w:t>Gennaio</w:t>
-      </w:r>
-      <w:proofErr w:type="gramEnd"/>
-      <w:r>
-        <w:t xml:space="preserve"> 20</w:t>
+        <w:t xml:space="preserve"> Gennaio 20</w:t>
       </w:r>
       <w:r>
         <w:t>2</w:t>
@@ -1305,15 +1279,7 @@
         <w:t>fine</w:t>
       </w:r>
       <w:r>
-        <w:t xml:space="preserve"> </w:t>
-      </w:r>
-      <w:proofErr w:type="gramStart"/>
-      <w:r>
-        <w:t>Gennaio</w:t>
-      </w:r>
-      <w:proofErr w:type="gramEnd"/>
-      <w:r>
-        <w:t xml:space="preserve"> 20</w:t>
+        <w:t xml:space="preserve"> Gennaio 20</w:t>
       </w:r>
       <w:r>
         <w:t>2</w:t>
@@ -1337,15 +1303,7 @@
         <w:t xml:space="preserve"> </w:t>
       </w:r>
       <w:r>
-        <w:t xml:space="preserve">prima decade di </w:t>
-      </w:r>
-      <w:proofErr w:type="gramStart"/>
-      <w:r>
-        <w:t>Febbraio</w:t>
-      </w:r>
-      <w:proofErr w:type="gramEnd"/>
-      <w:r>
-        <w:t xml:space="preserve"> 202</w:t>
+        <w:t>prima decade di Febbraio 202</w:t>
       </w:r>
       <w:r>
         <w:t>3</w:t>
@@ -1522,17 +1480,8 @@
           <w:rFonts w:ascii="Garamond" w:hAnsi="Garamond"/>
           <w:sz w:val="24"/>
         </w:rPr>
-        <w:t xml:space="preserve"> sono i membri </w:t>
-      </w:r>
-      <w:proofErr w:type="gramStart"/>
-      <w:r>
-        <w:rPr>
-          <w:rFonts w:ascii="Garamond" w:hAnsi="Garamond"/>
-          <w:sz w:val="24"/>
-        </w:rPr>
-        <w:t>del team</w:t>
-      </w:r>
-      <w:proofErr w:type="gramEnd"/>
+        <w:t xml:space="preserve"> sono i membri del team</w:t>
+      </w:r>
     </w:p>
     <w:p>
       <w:pPr>
@@ -1573,23 +1522,7 @@
           <w:rFonts w:ascii="Garamond" w:hAnsi="Garamond"/>
           <w:sz w:val="24"/>
         </w:rPr>
-        <w:t xml:space="preserve">Utilizzo di un sistema di versioning, dove tutti i membri </w:t>
-      </w:r>
-      <w:proofErr w:type="gramStart"/>
-      <w:r>
-        <w:rPr>
-          <w:rFonts w:ascii="Garamond" w:hAnsi="Garamond"/>
-          <w:sz w:val="24"/>
-        </w:rPr>
-        <w:t>del team</w:t>
-      </w:r>
-      <w:proofErr w:type="gramEnd"/>
-      <w:r>
-        <w:rPr>
-          <w:rFonts w:ascii="Garamond" w:hAnsi="Garamond"/>
-          <w:sz w:val="24"/>
-        </w:rPr>
-        <w:t xml:space="preserve"> forniscono il loro contributo</w:t>
+        <w:t>Utilizzo di un sistema di versioning, dove tutti i membri del team forniscono il loro contributo</w:t>
       </w:r>
     </w:p>
     <w:p>
@@ -1744,23 +1677,7 @@
           <w:rFonts w:ascii="Garamond" w:hAnsi="Garamond"/>
           <w:sz w:val="24"/>
         </w:rPr>
-        <w:t xml:space="preserve"> 4 scenari per ogni membro </w:t>
-      </w:r>
-      <w:proofErr w:type="gramStart"/>
-      <w:r>
-        <w:rPr>
-          <w:rFonts w:ascii="Garamond" w:hAnsi="Garamond"/>
-          <w:sz w:val="24"/>
-        </w:rPr>
-        <w:t>del team</w:t>
-      </w:r>
-      <w:proofErr w:type="gramEnd"/>
-      <w:r>
-        <w:rPr>
-          <w:rFonts w:ascii="Garamond" w:hAnsi="Garamond"/>
-          <w:sz w:val="24"/>
-        </w:rPr>
-        <w:t>;</w:t>
+        <w:t xml:space="preserve"> 4 scenari per ogni membro del team;</w:t>
       </w:r>
     </w:p>
     <w:p>
@@ -1814,23 +1731,7 @@
           <w:rFonts w:ascii="Garamond" w:hAnsi="Garamond"/>
           <w:sz w:val="24"/>
         </w:rPr>
-        <w:t xml:space="preserve"> 4 requisiti funzionali e non funzionali per ogni membro </w:t>
-      </w:r>
-      <w:proofErr w:type="gramStart"/>
-      <w:r>
-        <w:rPr>
-          <w:rFonts w:ascii="Garamond" w:hAnsi="Garamond"/>
-          <w:sz w:val="24"/>
-        </w:rPr>
-        <w:t>del team</w:t>
-      </w:r>
-      <w:proofErr w:type="gramEnd"/>
-      <w:r>
-        <w:rPr>
-          <w:rFonts w:ascii="Garamond" w:hAnsi="Garamond"/>
-          <w:sz w:val="24"/>
-        </w:rPr>
-        <w:t>;</w:t>
+        <w:t xml:space="preserve"> 4 requisiti funzionali e non funzionali per ogni membro del team;</w:t>
       </w:r>
     </w:p>
     <w:p>
@@ -1860,23 +1761,7 @@
           <w:rFonts w:ascii="Garamond" w:hAnsi="Garamond"/>
           <w:sz w:val="24"/>
         </w:rPr>
-        <w:t xml:space="preserve"> </w:t>
-      </w:r>
-      <w:proofErr w:type="gramStart"/>
-      <w:r>
-        <w:rPr>
-          <w:rFonts w:ascii="Garamond" w:hAnsi="Garamond"/>
-          <w:sz w:val="24"/>
-        </w:rPr>
-        <w:t>uno use</w:t>
-      </w:r>
-      <w:proofErr w:type="gramEnd"/>
-      <w:r>
-        <w:rPr>
-          <w:rFonts w:ascii="Garamond" w:hAnsi="Garamond"/>
-          <w:sz w:val="24"/>
-        </w:rPr>
-        <w:t xml:space="preserve"> case per ogni membro del team - i casi d'uso aggiuntivi </w:t>
+        <w:t xml:space="preserve"> uno use case per ogni membro del team - i casi d'uso aggiuntivi </w:t>
       </w:r>
       <w:r>
         <w:rPr>
@@ -1922,23 +1807,7 @@
           <w:rFonts w:ascii="Garamond" w:hAnsi="Garamond"/>
           <w:sz w:val="24"/>
         </w:rPr>
-        <w:t xml:space="preserve"> un sequence diagram ogni due membri </w:t>
-      </w:r>
-      <w:proofErr w:type="gramStart"/>
-      <w:r>
-        <w:rPr>
-          <w:rFonts w:ascii="Garamond" w:hAnsi="Garamond"/>
-          <w:sz w:val="24"/>
-        </w:rPr>
-        <w:t>del team</w:t>
-      </w:r>
-      <w:proofErr w:type="gramEnd"/>
-      <w:r>
-        <w:rPr>
-          <w:rFonts w:ascii="Garamond" w:hAnsi="Garamond"/>
-          <w:sz w:val="24"/>
-        </w:rPr>
-        <w:t xml:space="preserve"> - i sequence diagram aggiuntivi </w:t>
+        <w:t xml:space="preserve"> un sequence diagram ogni due membri del team - i sequence diagram aggiuntivi </w:t>
       </w:r>
       <w:r>
         <w:rPr>
@@ -1984,23 +1853,7 @@
           <w:rFonts w:ascii="Garamond" w:hAnsi="Garamond"/>
           <w:sz w:val="24"/>
         </w:rPr>
-        <w:t xml:space="preserve"> un diagramma a scelta tra statechart e activity diagram ogni due membri </w:t>
-      </w:r>
-      <w:proofErr w:type="gramStart"/>
-      <w:r>
-        <w:rPr>
-          <w:rFonts w:ascii="Garamond" w:hAnsi="Garamond"/>
-          <w:sz w:val="24"/>
-        </w:rPr>
-        <w:t>del team</w:t>
-      </w:r>
-      <w:proofErr w:type="gramEnd"/>
-      <w:r>
-        <w:rPr>
-          <w:rFonts w:ascii="Garamond" w:hAnsi="Garamond"/>
-          <w:sz w:val="24"/>
-        </w:rPr>
-        <w:t xml:space="preserve"> - ulteriori diagrammi </w:t>
+        <w:t xml:space="preserve"> un diagramma a scelta tra statechart e activity diagram ogni due membri del team - ulteriori diagrammi </w:t>
       </w:r>
       <w:r>
         <w:rPr>
@@ -2130,23 +1983,7 @@
           <w:rFonts w:ascii="Garamond" w:hAnsi="Garamond"/>
           <w:sz w:val="24"/>
         </w:rPr>
-        <w:t xml:space="preserve"> 4 design goal per ogni membro </w:t>
-      </w:r>
-      <w:proofErr w:type="gramStart"/>
-      <w:r>
-        <w:rPr>
-          <w:rFonts w:ascii="Garamond" w:hAnsi="Garamond"/>
-          <w:sz w:val="24"/>
-        </w:rPr>
-        <w:t>del team</w:t>
-      </w:r>
-      <w:proofErr w:type="gramEnd"/>
-      <w:r>
-        <w:rPr>
-          <w:rFonts w:ascii="Garamond" w:hAnsi="Garamond"/>
-          <w:sz w:val="24"/>
-        </w:rPr>
-        <w:t>.</w:t>
+        <w:t xml:space="preserve"> 4 design goal per ogni membro del team.</w:t>
       </w:r>
     </w:p>
     <w:p>
@@ -2183,23 +2020,7 @@
           <w:rFonts w:ascii="Garamond" w:hAnsi="Garamond"/>
           <w:sz w:val="24"/>
         </w:rPr>
-        <w:t xml:space="preserve"> di decomposizione dei sottosistemi per </w:t>
-      </w:r>
-      <w:proofErr w:type="gramStart"/>
-      <w:r>
-        <w:rPr>
-          <w:rFonts w:ascii="Garamond" w:hAnsi="Garamond"/>
-          <w:sz w:val="24"/>
-        </w:rPr>
-        <w:t>team</w:t>
-      </w:r>
-      <w:proofErr w:type="gramEnd"/>
-      <w:r>
-        <w:rPr>
-          <w:rFonts w:ascii="Garamond" w:hAnsi="Garamond"/>
-          <w:sz w:val="24"/>
-        </w:rPr>
-        <w:t>, con annessa descrizione e motivazione all’uso.</w:t>
+        <w:t xml:space="preserve"> di decomposizione dei sottosistemi per team, con annessa descrizione e motivazione all’uso.</w:t>
       </w:r>
     </w:p>
     <w:p>
@@ -2236,23 +2057,7 @@
           <w:rFonts w:ascii="Garamond" w:hAnsi="Garamond"/>
           <w:sz w:val="24"/>
         </w:rPr>
-        <w:t xml:space="preserve"> per </w:t>
-      </w:r>
-      <w:proofErr w:type="gramStart"/>
-      <w:r>
-        <w:rPr>
-          <w:rFonts w:ascii="Garamond" w:hAnsi="Garamond"/>
-          <w:sz w:val="24"/>
-        </w:rPr>
-        <w:t>team</w:t>
-      </w:r>
-      <w:proofErr w:type="gramEnd"/>
-      <w:r>
-        <w:rPr>
-          <w:rFonts w:ascii="Garamond" w:hAnsi="Garamond"/>
-          <w:sz w:val="24"/>
-        </w:rPr>
-        <w:t>, con annessa descrizione e motivazione all’uso.</w:t>
+        <w:t xml:space="preserve"> per team, con annessa descrizione e motivazione all’uso.</w:t>
       </w:r>
     </w:p>
     <w:p>
@@ -2329,23 +2134,7 @@
           <w:rFonts w:ascii="Garamond" w:hAnsi="Garamond"/>
           <w:sz w:val="24"/>
         </w:rPr>
-        <w:t xml:space="preserve"> due design pattern per </w:t>
-      </w:r>
-      <w:proofErr w:type="gramStart"/>
-      <w:r>
-        <w:rPr>
-          <w:rFonts w:ascii="Garamond" w:hAnsi="Garamond"/>
-          <w:sz w:val="24"/>
-        </w:rPr>
-        <w:t>team</w:t>
-      </w:r>
-      <w:proofErr w:type="gramEnd"/>
-      <w:r>
-        <w:rPr>
-          <w:rFonts w:ascii="Garamond" w:hAnsi="Garamond"/>
-          <w:sz w:val="24"/>
-        </w:rPr>
-        <w:t xml:space="preserve"> (devono essere selezionati tra quelli presentati a lezione);</w:t>
+        <w:t xml:space="preserve"> due design pattern per team (devono essere selezionati tra quelli presentati a lezione);</w:t>
       </w:r>
     </w:p>
     <w:p>
@@ -2367,18 +2156,8 @@
           <w:sz w:val="24"/>
           <w:lang w:val="en-US"/>
         </w:rPr>
-        <w:t xml:space="preserve">Uso di </w:t>
-      </w:r>
-      <w:proofErr w:type="gramStart"/>
-      <w:r>
-        <w:rPr>
-          <w:rFonts w:ascii="Garamond" w:hAnsi="Garamond"/>
-          <w:sz w:val="24"/>
-          <w:lang w:val="en-US"/>
-        </w:rPr>
-        <w:t>UML;</w:t>
-      </w:r>
-      <w:proofErr w:type="gramEnd"/>
+        <w:t>Uso di UML;</w:t>
+      </w:r>
     </w:p>
     <w:p>
       <w:pPr>
@@ -3062,7 +2841,10 @@
       <w:pStyle w:val="Pidipagina"/>
     </w:pPr>
     <w:r>
-      <w:t>SOW Rojina Review V0.1</w:t>
+      <w:t>SOW Rojina Review V0.</w:t>
+    </w:r>
+    <w:r>
+      <w:t>2</w:t>
     </w:r>
   </w:p>
 </w:ftr>
@@ -3226,18 +3008,8 @@
         <w:sz w:val="24"/>
         <w:szCs w:val="24"/>
       </w:rPr>
-      <w:t xml:space="preserve">- Prof.ssa </w:t>
+      <w:t>- Prof.ssa F.Ferrucci</w:t>
     </w:r>
-    <w:proofErr w:type="gramStart"/>
-    <w:r>
-      <w:rPr>
-        <w:rFonts w:ascii="Garamond" w:hAnsi="Garamond"/>
-        <w:sz w:val="24"/>
-        <w:szCs w:val="24"/>
-      </w:rPr>
-      <w:t>F.Ferrucci</w:t>
-    </w:r>
-    <w:proofErr w:type="gramEnd"/>
   </w:p>
   <w:p>
     <w:pPr>
@@ -3426,19 +3198,8 @@
         <w:sz w:val="24"/>
         <w:szCs w:val="24"/>
       </w:rPr>
-      <w:t xml:space="preserve"> </w:t>
+      <w:t xml:space="preserve"> C.Gravino</w:t>
     </w:r>
-    <w:proofErr w:type="gramStart"/>
-    <w:r>
-      <w:rPr>
-        <w:rFonts w:ascii="Century Gothic" w:hAnsi="Century Gothic"/>
-        <w:color w:val="000000" w:themeColor="text1"/>
-        <w:sz w:val="24"/>
-        <w:szCs w:val="24"/>
-      </w:rPr>
-      <w:t>C.Gravino</w:t>
-    </w:r>
-    <w:proofErr w:type="gramEnd"/>
   </w:p>
   <w:p>
     <w:pPr>

</xml_diff>

<commit_message>
Statement of Work V1.02 CONCLUSO
</commit_message>
<xml_diff>
--- a/Documentation/SOW_Rojina Review.docx
+++ b/Documentation/SOW_Rojina Review.docx
@@ -213,13 +213,7 @@
                     <w:rPr>
                       <w:rFonts w:ascii="Century Gothic" w:hAnsi="Century Gothic"/>
                     </w:rPr>
-                    <w:t>0.</w:t>
-                  </w:r>
-                  <w:r>
-                    <w:rPr>
-                      <w:rFonts w:ascii="Century Gothic" w:hAnsi="Century Gothic"/>
-                    </w:rPr>
-                    <w:t>2</w:t>
+                    <w:t>1.2</w:t>
                   </w:r>
                 </w:p>
               </w:tc>
@@ -260,7 +254,13 @@
                     <w:rPr>
                       <w:rFonts w:ascii="Century Gothic" w:hAnsi="Century Gothic"/>
                     </w:rPr>
-                    <w:t>12</w:t>
+                    <w:t>1</w:t>
+                  </w:r>
+                  <w:r>
+                    <w:rPr>
+                      <w:rFonts w:ascii="Century Gothic" w:hAnsi="Century Gothic"/>
+                    </w:rPr>
+                    <w:t>5</w:t>
                   </w:r>
                   <w:r>
                     <w:rPr>
@@ -729,7 +729,7 @@
               <w:rPr>
                 <w:rFonts w:ascii="Century Gothic" w:eastAsia="Droid Sans" w:hAnsi="Century Gothic" w:cs="Droid Sans"/>
               </w:rPr>
-              <w:t>0.1</w:t>
+              <w:t>1.0</w:t>
             </w:r>
           </w:p>
         </w:tc>
@@ -819,7 +819,7 @@
               <w:rPr>
                 <w:rFonts w:ascii="Century Gothic" w:eastAsia="Droid Sans" w:hAnsi="Century Gothic" w:cs="Droid Sans"/>
               </w:rPr>
-              <w:t>0.2</w:t>
+              <w:t>1.1</w:t>
             </w:r>
           </w:p>
         </w:tc>
@@ -866,6 +866,95 @@
           </w:p>
         </w:tc>
       </w:tr>
+      <w:tr>
+        <w:trPr>
+          <w:trHeight w:val="525"/>
+        </w:trPr>
+        <w:tc>
+          <w:tcPr>
+            <w:tcW w:w="2365" w:type="dxa"/>
+            <w:vAlign w:val="center"/>
+          </w:tcPr>
+          <w:p>
+            <w:pPr>
+              <w:widowControl w:val="0"/>
+              <w:jc w:val="center"/>
+              <w:rPr>
+                <w:rFonts w:ascii="Century Gothic" w:eastAsia="Droid Sans" w:hAnsi="Century Gothic" w:cs="Droid Sans"/>
+              </w:rPr>
+            </w:pPr>
+            <w:r>
+              <w:rPr>
+                <w:rFonts w:ascii="Century Gothic" w:eastAsia="Droid Sans" w:hAnsi="Century Gothic" w:cs="Droid Sans"/>
+              </w:rPr>
+              <w:t>15/10/2022</w:t>
+            </w:r>
+          </w:p>
+        </w:tc>
+        <w:tc>
+          <w:tcPr>
+            <w:tcW w:w="1458" w:type="dxa"/>
+            <w:vAlign w:val="center"/>
+          </w:tcPr>
+          <w:p>
+            <w:pPr>
+              <w:widowControl w:val="0"/>
+              <w:jc w:val="center"/>
+              <w:rPr>
+                <w:rFonts w:ascii="Century Gothic" w:eastAsia="Droid Sans" w:hAnsi="Century Gothic" w:cs="Droid Sans"/>
+              </w:rPr>
+            </w:pPr>
+            <w:r>
+              <w:rPr>
+                <w:rFonts w:ascii="Century Gothic" w:eastAsia="Droid Sans" w:hAnsi="Century Gothic" w:cs="Droid Sans"/>
+              </w:rPr>
+              <w:t>1.2</w:t>
+            </w:r>
+          </w:p>
+        </w:tc>
+        <w:tc>
+          <w:tcPr>
+            <w:tcW w:w="3270" w:type="dxa"/>
+            <w:vAlign w:val="center"/>
+          </w:tcPr>
+          <w:p>
+            <w:pPr>
+              <w:widowControl w:val="0"/>
+              <w:jc w:val="center"/>
+              <w:rPr>
+                <w:rFonts w:ascii="Century Gothic" w:eastAsia="Droid Sans" w:hAnsi="Century Gothic" w:cs="Droid Sans"/>
+              </w:rPr>
+            </w:pPr>
+            <w:r>
+              <w:rPr>
+                <w:rFonts w:ascii="Century Gothic" w:eastAsia="Droid Sans" w:hAnsi="Century Gothic" w:cs="Droid Sans"/>
+              </w:rPr>
+              <w:t>Stesura finale</w:t>
+            </w:r>
+          </w:p>
+        </w:tc>
+        <w:tc>
+          <w:tcPr>
+            <w:tcW w:w="2364" w:type="dxa"/>
+            <w:vAlign w:val="center"/>
+          </w:tcPr>
+          <w:p>
+            <w:pPr>
+              <w:widowControl w:val="0"/>
+              <w:jc w:val="center"/>
+              <w:rPr>
+                <w:rFonts w:ascii="Century Gothic" w:eastAsia="Droid Sans" w:hAnsi="Century Gothic" w:cs="Droid Sans"/>
+              </w:rPr>
+            </w:pPr>
+            <w:r>
+              <w:rPr>
+                <w:rFonts w:ascii="Century Gothic" w:eastAsia="Droid Sans" w:hAnsi="Century Gothic" w:cs="Droid Sans"/>
+              </w:rPr>
+              <w:t>Carmine Iemmino, Andrea Vitolo, Carmine Pio Nardo</w:t>
+            </w:r>
+          </w:p>
+        </w:tc>
+      </w:tr>
     </w:tbl>
     <w:p/>
     <w:p>
@@ -1166,18 +1255,215 @@
         </w:numPr>
       </w:pPr>
       <w:r>
+        <w:t>Permettere ad un amministratore di gestire la parte e-commerce, con inserimento, modifica e cancellazione prodotti</w:t>
+      </w:r>
+    </w:p>
+    <w:p>
+      <w:pPr>
+        <w:pStyle w:val="Gpstesto"/>
+        <w:numPr>
+          <w:ilvl w:val="0"/>
+          <w:numId w:val="33"/>
+        </w:numPr>
+      </w:pPr>
+      <w:r>
         <w:lastRenderedPageBreak/>
-        <w:t>Permettere ad un amministratore di gestire la parte e-commerce, con inserimento, modifica e cancellazione prodotti</w:t>
+        <w:t>Permettere ad un amministratore di moderare la sezione commenti</w:t>
+      </w:r>
+    </w:p>
+    <w:p>
+      <w:pPr>
+        <w:pStyle w:val="Gpstesto"/>
+        <w:numPr>
+          <w:ilvl w:val="0"/>
+          <w:numId w:val="33"/>
+        </w:numPr>
+      </w:pPr>
+      <w:r>
+        <w:t>Permettere ad un amministratore di bloccare un utente</w:t>
       </w:r>
     </w:p>
     <w:p>
       <w:pPr>
         <w:pStyle w:val="Gpstesto"/>
         <w:ind w:left="720"/>
-      </w:pPr>
-      <w:r>
-        <w:t>Scenario 1:</w:t>
-      </w:r>
+        <w:rPr>
+          <w:b/>
+          <w:bCs/>
+        </w:rPr>
+      </w:pPr>
+      <w:r>
+        <w:t>Scenario</w:t>
+      </w:r>
+      <w:r>
+        <w:t xml:space="preserve"> 1 (1, 2) </w:t>
+      </w:r>
+      <w:r>
+        <w:rPr>
+          <w:b/>
+          <w:bCs/>
+        </w:rPr>
+        <w:t>Ricerca filtrata</w:t>
+      </w:r>
+      <w:r>
+        <w:rPr>
+          <w:b/>
+          <w:bCs/>
+        </w:rPr>
+        <w:t xml:space="preserve"> di recensioni</w:t>
+      </w:r>
+      <w:r>
+        <w:rPr>
+          <w:b/>
+          <w:bCs/>
+        </w:rPr>
+        <w:t>:</w:t>
+      </w:r>
+    </w:p>
+    <w:p>
+      <w:pPr>
+        <w:pStyle w:val="Gpstesto"/>
+        <w:ind w:left="720"/>
+      </w:pPr>
+      <w:r>
+        <w:t>Paolo</w:t>
+      </w:r>
+      <w:r>
+        <w:t>, appassionato di videogiochi di azione e in possesso di una Playstation 4, vorrebbe acquistare un nuovo videogioco. Decide quindi di recarsi sulla piattaforma per essere aiutato nella scelta o cercare consiglio. Si reca quindi nella pagina delle recensioni e un sistema di filtraggio fa sì che gli vengano mostrate solo le recensioni relative a videogiochi di azione supportati sulla Playstation 4. Dopo aver dato un’occhiata alle diverse recensioni filtrate, Paolo avrà un’idea più chiara di cosa acquistare.</w:t>
+      </w:r>
+    </w:p>
+    <w:p>
+      <w:pPr>
+        <w:pStyle w:val="Gpstesto"/>
+        <w:ind w:left="720"/>
+      </w:pPr>
+    </w:p>
+    <w:p>
+      <w:pPr>
+        <w:pStyle w:val="Gpstesto"/>
+        <w:ind w:left="720"/>
+        <w:rPr>
+          <w:b/>
+          <w:bCs/>
+        </w:rPr>
+      </w:pPr>
+      <w:r>
+        <w:t>Scenario 2</w:t>
+      </w:r>
+      <w:r>
+        <w:t xml:space="preserve"> (3, 4, 6) </w:t>
+      </w:r>
+      <w:r>
+        <w:rPr>
+          <w:b/>
+          <w:bCs/>
+        </w:rPr>
+        <w:t>Voto e commento di un gioco:</w:t>
+      </w:r>
+    </w:p>
+    <w:p>
+      <w:pPr>
+        <w:pStyle w:val="Gpstesto"/>
+        <w:ind w:left="720"/>
+      </w:pPr>
+      <w:r>
+        <w:t>Luca, che ha giocato a Fortnite</w:t>
+      </w:r>
+      <w:r>
+        <w:t xml:space="preserve"> ed è un utente registrato della piattaforma, decide di esprimere la propria opinione sul videogioco. Si reca quindi sulla piattaforma e in particolare sulla recensione del videogioco. Si sposta dunque nella sezione finale della recensione per scrivere un commento o esprimere un giudizio numerico sul gioco.</w:t>
+      </w:r>
+    </w:p>
+    <w:p>
+      <w:pPr>
+        <w:pStyle w:val="Gpstesto"/>
+        <w:ind w:left="720"/>
+      </w:pPr>
+    </w:p>
+    <w:p>
+      <w:pPr>
+        <w:pStyle w:val="Gpstesto"/>
+        <w:ind w:left="720"/>
+        <w:rPr>
+          <w:b/>
+          <w:bCs/>
+        </w:rPr>
+      </w:pPr>
+      <w:r>
+        <w:t>Scenario 3 (8, 9</w:t>
+      </w:r>
+      <w:r>
+        <w:rPr>
+          <w:b/>
+          <w:bCs/>
+        </w:rPr>
+        <w:t>) Inserimento di una recensione di un videogioco uscito da poco</w:t>
+      </w:r>
+      <w:r>
+        <w:rPr>
+          <w:b/>
+          <w:bCs/>
+        </w:rPr>
+        <w:t>:</w:t>
+      </w:r>
+    </w:p>
+    <w:p>
+      <w:pPr>
+        <w:pStyle w:val="Gpstesto"/>
+        <w:ind w:left="720"/>
+      </w:pPr>
+      <w:r>
+        <w:t>Fabio, giornalista che lavora per la piattaforma, vuole scrivere una recensione su un videogioco appena uscito.</w:t>
+      </w:r>
+      <w:r>
+        <w:t xml:space="preserve"> Si reca dunque nella sua area giornalista e in particolare nella sezione giochi</w:t>
+      </w:r>
+      <w:r>
+        <w:t>, al fine di inserire il gioco nel sistema. Una volta fatto ciò, si sposta, sempre nella sua area giornalista, nella sezione recensioni dove potrà scrivere la recensione che verrà caricata sulla piattaforma.</w:t>
+      </w:r>
+    </w:p>
+    <w:p>
+      <w:pPr>
+        <w:pStyle w:val="Gpstesto"/>
+        <w:ind w:left="720"/>
+      </w:pPr>
+    </w:p>
+    <w:p>
+      <w:pPr>
+        <w:pStyle w:val="Gpstesto"/>
+        <w:ind w:left="720"/>
+        <w:rPr>
+          <w:b/>
+          <w:bCs/>
+        </w:rPr>
+      </w:pPr>
+      <w:r>
+        <w:t xml:space="preserve">Scenario 4 (11, 12) </w:t>
+      </w:r>
+      <w:r>
+        <w:rPr>
+          <w:b/>
+          <w:bCs/>
+        </w:rPr>
+        <w:t>Cancellazione di un commento e conseguente blocco di un utente</w:t>
+      </w:r>
+    </w:p>
+    <w:p>
+      <w:pPr>
+        <w:pStyle w:val="Gpstesto"/>
+        <w:ind w:left="720"/>
+      </w:pPr>
+      <w:r>
+        <w:t xml:space="preserve">Andrea, amministratore del sito, controlla la sezione commenti della recensione di Elden Ring. In essa trova un commento che viola le linee guida del sito da parte dell’utente Giovanni45, che è stato ripreso più volte nello stesso comportamento. </w:t>
+      </w:r>
+      <w:r>
+        <w:t>Andrea decide quindi dapprima di cancellare il commento e poi recarsi nella sua area amministratore, in particolare nella sezione utenti, per bloccare Giovanni45 e prevenire che acceda al sito per commentare di nuovo.</w:t>
+      </w:r>
+    </w:p>
+    <w:p>
+      <w:pPr>
+        <w:pStyle w:val="Gpstesto"/>
+        <w:ind w:left="720"/>
+      </w:pPr>
     </w:p>
     <w:p>
       <w:pPr>
@@ -1219,106 +1505,22 @@
         <w:pStyle w:val="Gpstesto"/>
       </w:pPr>
       <w:r>
+        <w:lastRenderedPageBreak/>
         <w:t xml:space="preserve">Fine: </w:t>
       </w:r>
       <w:r>
-        <w:t>Gennaio-Febbraio 20</w:t>
-      </w:r>
-      <w:r>
-        <w:t>2</w:t>
-      </w:r>
-      <w:r>
-        <w:t>3</w:t>
-      </w:r>
-      <w:r>
-        <w:t xml:space="preserve">. </w:t>
-      </w:r>
-      <w:r>
-        <w:t>E’ possibile concordare la data di consegna che potrà essere una delle seguenti:</w:t>
+        <w:t>Circa metà Gennaio 2023</w:t>
       </w:r>
     </w:p>
     <w:p>
       <w:pPr>
         <w:pStyle w:val="Gpstesto"/>
-        <w:numPr>
-          <w:ilvl w:val="0"/>
-          <w:numId w:val="34"/>
-        </w:numPr>
-      </w:pPr>
-      <w:r>
-        <w:t xml:space="preserve">I: </w:t>
-      </w:r>
-      <w:r>
-        <w:t>circa metà</w:t>
-      </w:r>
-      <w:r>
-        <w:t xml:space="preserve"> Gennaio 20</w:t>
-      </w:r>
-      <w:r>
-        <w:t>2</w:t>
-      </w:r>
-      <w:r>
-        <w:t>3</w:t>
-      </w:r>
-    </w:p>
-    <w:p>
-      <w:pPr>
-        <w:pStyle w:val="Gpstesto"/>
-        <w:numPr>
-          <w:ilvl w:val="0"/>
-          <w:numId w:val="34"/>
-        </w:numPr>
-      </w:pPr>
-      <w:r>
-        <w:t>II:</w:t>
-      </w:r>
-      <w:r>
-        <w:t xml:space="preserve"> </w:t>
-      </w:r>
-      <w:r>
-        <w:t>fine</w:t>
-      </w:r>
-      <w:r>
-        <w:t xml:space="preserve"> Gennaio 20</w:t>
-      </w:r>
-      <w:r>
-        <w:t>2</w:t>
-      </w:r>
-      <w:r>
-        <w:t>3</w:t>
-      </w:r>
-    </w:p>
-    <w:p>
-      <w:pPr>
-        <w:pStyle w:val="Gpstesto"/>
-        <w:numPr>
-          <w:ilvl w:val="0"/>
-          <w:numId w:val="34"/>
-        </w:numPr>
-      </w:pPr>
-      <w:r>
-        <w:t>III:</w:t>
-      </w:r>
-      <w:r>
-        <w:t xml:space="preserve"> </w:t>
-      </w:r>
-      <w:r>
-        <w:t>prima decade di Febbraio 202</w:t>
-      </w:r>
-      <w:r>
-        <w:t>3</w:t>
-      </w:r>
-    </w:p>
-    <w:p>
-      <w:pPr>
-        <w:pStyle w:val="GpsTitolo"/>
-        <w:numPr>
-          <w:ilvl w:val="0"/>
-          <w:numId w:val="25"/>
-        </w:numPr>
       </w:pPr>
       <w:r>
         <w:t>Deliverables</w:t>
+      </w:r>
+      <w:r>
+        <w:t>:</w:t>
       </w:r>
     </w:p>
     <w:p>
@@ -1698,7 +1900,6 @@
           <w:rFonts w:ascii="Garamond" w:hAnsi="Garamond"/>
           <w:sz w:val="24"/>
         </w:rPr>
-        <w:lastRenderedPageBreak/>
         <w:t xml:space="preserve">Specifica di </w:t>
       </w:r>
       <w:r>
@@ -2041,6 +2242,7 @@
           <w:rFonts w:ascii="Garamond" w:hAnsi="Garamond"/>
           <w:sz w:val="24"/>
         </w:rPr>
+        <w:lastRenderedPageBreak/>
         <w:t xml:space="preserve">Definizione di </w:t>
       </w:r>
       <w:r>
@@ -2383,7 +2585,6 @@
           <w:rFonts w:ascii="Garamond" w:hAnsi="Garamond"/>
           <w:sz w:val="24"/>
         </w:rPr>
-        <w:lastRenderedPageBreak/>
         <w:t xml:space="preserve">Adeguato utilizzo di Slack, che preveda il </w:t>
       </w:r>
       <w:r>
@@ -2559,6 +2760,7 @@
         </w:numPr>
       </w:pPr>
       <w:r>
+        <w:lastRenderedPageBreak/>
         <w:t>Criteri di premialità</w:t>
       </w:r>
     </w:p>
@@ -2841,7 +3043,13 @@
       <w:pStyle w:val="Pidipagina"/>
     </w:pPr>
     <w:r>
-      <w:t>SOW Rojina Review V0.</w:t>
+      <w:t>SOW Rojina Review V</w:t>
+    </w:r>
+    <w:r>
+      <w:t>1</w:t>
+    </w:r>
+    <w:r>
+      <w:t>.</w:t>
     </w:r>
     <w:r>
       <w:t>2</w:t>
@@ -2972,7 +3180,39 @@
         <w:sz w:val="24"/>
         <w:szCs w:val="24"/>
       </w:rPr>
-      <w:t>Laurea Magistrale in informatica-Università di Salerno</w:t>
+      <w:t xml:space="preserve">Laurea </w:t>
+    </w:r>
+    <w:r>
+      <w:rPr>
+        <w:rFonts w:ascii="Garamond" w:hAnsi="Garamond"/>
+        <w:sz w:val="24"/>
+        <w:szCs w:val="24"/>
+      </w:rPr>
+      <w:t>Triennale</w:t>
+    </w:r>
+    <w:r>
+      <w:rPr>
+        <w:rFonts w:ascii="Garamond" w:hAnsi="Garamond"/>
+        <w:sz w:val="24"/>
+        <w:szCs w:val="24"/>
+      </w:rPr>
+      <w:t xml:space="preserve"> in </w:t>
+    </w:r>
+    <w:r>
+      <w:rPr>
+        <w:rFonts w:ascii="Garamond" w:hAnsi="Garamond"/>
+        <w:sz w:val="24"/>
+        <w:szCs w:val="24"/>
+      </w:rPr>
+      <w:t>I</w:t>
+    </w:r>
+    <w:r>
+      <w:rPr>
+        <w:rFonts w:ascii="Garamond" w:hAnsi="Garamond"/>
+        <w:sz w:val="24"/>
+        <w:szCs w:val="24"/>
+      </w:rPr>
+      <w:t>nformatica-Università di Salerno</w:t>
     </w:r>
   </w:p>
   <w:p>
@@ -3000,7 +3240,7 @@
         <w:sz w:val="24"/>
         <w:szCs w:val="24"/>
       </w:rPr>
-      <w:t>Gestione dei Progetti Software</w:t>
+      <w:t>Ingegneria del Software</w:t>
     </w:r>
     <w:r>
       <w:rPr>
@@ -3008,7 +3248,15 @@
         <w:sz w:val="24"/>
         <w:szCs w:val="24"/>
       </w:rPr>
-      <w:t>- Prof.ssa F.Ferrucci</w:t>
+      <w:t>- Prof.</w:t>
+    </w:r>
+    <w:r>
+      <w:rPr>
+        <w:rFonts w:ascii="Garamond" w:hAnsi="Garamond"/>
+        <w:sz w:val="24"/>
+        <w:szCs w:val="24"/>
+      </w:rPr>
+      <w:t xml:space="preserve"> C.Gravino</w:t>
     </w:r>
   </w:p>
   <w:p>
@@ -3140,7 +3388,7 @@
         <w:sz w:val="24"/>
         <w:szCs w:val="24"/>
       </w:rPr>
-      <w:t>triennale</w:t>
+      <w:t>T</w:t>
     </w:r>
     <w:r>
       <w:rPr>
@@ -3149,7 +3397,34 @@
         <w:sz w:val="24"/>
         <w:szCs w:val="24"/>
       </w:rPr>
-      <w:t xml:space="preserve"> in informatica-Università di Salerno</w:t>
+      <w:t>riennale</w:t>
+    </w:r>
+    <w:r>
+      <w:rPr>
+        <w:rFonts w:ascii="Century Gothic" w:hAnsi="Century Gothic"/>
+        <w:color w:val="000000" w:themeColor="text1"/>
+        <w:sz w:val="24"/>
+        <w:szCs w:val="24"/>
+      </w:rPr>
+      <w:t xml:space="preserve"> in </w:t>
+    </w:r>
+    <w:r>
+      <w:rPr>
+        <w:rFonts w:ascii="Century Gothic" w:hAnsi="Century Gothic"/>
+        <w:color w:val="000000" w:themeColor="text1"/>
+        <w:sz w:val="24"/>
+        <w:szCs w:val="24"/>
+      </w:rPr>
+      <w:t>I</w:t>
+    </w:r>
+    <w:r>
+      <w:rPr>
+        <w:rFonts w:ascii="Century Gothic" w:hAnsi="Century Gothic"/>
+        <w:color w:val="000000" w:themeColor="text1"/>
+        <w:sz w:val="24"/>
+        <w:szCs w:val="24"/>
+      </w:rPr>
+      <w:t>nformatica-Università di Salerno</w:t>
     </w:r>
   </w:p>
   <w:p>
@@ -6640,17 +6915,17 @@
   <w:abstractNum w:abstractNumId="23" w15:restartNumberingAfterBreak="0">
     <w:nsid w:val="649F05D8"/>
     <w:multiLevelType w:val="hybridMultilevel"/>
-    <w:tmpl w:val="ABC64F6A"/>
-    <w:lvl w:ilvl="0" w:tplc="04100001">
-      <w:start w:val="1"/>
-      <w:numFmt w:val="bullet"/>
-      <w:lvlText w:val=""/>
+    <w:tmpl w:val="7EEE15A4"/>
+    <w:lvl w:ilvl="0" w:tplc="0410000F">
+      <w:start w:val="1"/>
+      <w:numFmt w:val="decimal"/>
+      <w:lvlText w:val="%1."/>
       <w:lvlJc w:val="left"/>
       <w:pPr>
         <w:ind w:left="1080" w:hanging="360"/>
       </w:pPr>
       <w:rPr>
-        <w:rFonts w:ascii="Symbol" w:hAnsi="Symbol" w:hint="default"/>
+        <w:rFonts w:hint="default"/>
       </w:rPr>
     </w:lvl>
     <w:lvl w:ilvl="1" w:tplc="04100003" w:tentative="1">

</xml_diff>

<commit_message>
Statement of Work V1.03 CONCLUSO con aggiunta glossario e adeguata formattazione
</commit_message>
<xml_diff>
--- a/Documentation/SOW_Rojina Review.docx
+++ b/Documentation/SOW_Rojina Review.docx
@@ -97,8 +97,6 @@
               <w:pStyle w:val="TitoloDocumento"/>
               <w:framePr w:hSpace="0" w:wrap="auto" w:vAnchor="margin" w:hAnchor="text" w:yAlign="inline"/>
               <w:rPr>
-                <w:sz w:val="40"/>
-                <w:szCs w:val="40"/>
                 <w:lang w:val="en-US"/>
               </w:rPr>
             </w:pPr>
@@ -108,12 +106,37 @@
               </w:rPr>
               <w:t xml:space="preserve">Progetto </w:t>
             </w:r>
+          </w:p>
+          <w:p>
+            <w:pPr>
+              <w:pStyle w:val="TitoloDocumento"/>
+              <w:framePr w:hSpace="0" w:wrap="auto" w:vAnchor="margin" w:hAnchor="text" w:yAlign="inline"/>
+              <w:rPr>
+                <w:sz w:val="40"/>
+                <w:szCs w:val="40"/>
+                <w:lang w:val="en-US"/>
+              </w:rPr>
+            </w:pPr>
             <w:r>
               <w:rPr>
                 <w:color w:val="FF0000"/>
                 <w:lang w:val="en-US"/>
               </w:rPr>
-              <w:t>RojinaReview</w:t>
+              <w:t>Rojina</w:t>
+            </w:r>
+            <w:r>
+              <w:rPr>
+                <w:color w:val="FF0000"/>
+                <w:lang w:val="en-US"/>
+              </w:rPr>
+              <w:t xml:space="preserve"> </w:t>
+            </w:r>
+            <w:r>
+              <w:rPr>
+                <w:color w:val="FF0000"/>
+                <w:lang w:val="en-US"/>
+              </w:rPr>
+              <w:t>Review</w:t>
             </w:r>
             <w:r>
               <w:rPr>
@@ -213,7 +236,13 @@
                     <w:rPr>
                       <w:rFonts w:ascii="Century Gothic" w:hAnsi="Century Gothic"/>
                     </w:rPr>
-                    <w:t>1.2</w:t>
+                    <w:t>1.</w:t>
+                  </w:r>
+                  <w:r>
+                    <w:rPr>
+                      <w:rFonts w:ascii="Century Gothic" w:hAnsi="Century Gothic"/>
+                    </w:rPr>
+                    <w:t>3</w:t>
                   </w:r>
                 </w:p>
               </w:tc>
@@ -260,7 +289,7 @@
                     <w:rPr>
                       <w:rFonts w:ascii="Century Gothic" w:hAnsi="Century Gothic"/>
                     </w:rPr>
-                    <w:t>5</w:t>
+                    <w:t>6</w:t>
                   </w:r>
                   <w:r>
                     <w:rPr>
@@ -369,7 +398,61 @@
                     <w:rPr>
                       <w:rFonts w:ascii="Century Gothic" w:hAnsi="Century Gothic" w:cs="Arial"/>
                     </w:rPr>
-                    <w:t>Carmine Iemmino, Andrea Vitolo, Carmine Pio Nardo</w:t>
+                    <w:t>Carmine Iemmino</w:t>
+                  </w:r>
+                  <w:r>
+                    <w:rPr>
+                      <w:rFonts w:ascii="Century Gothic" w:hAnsi="Century Gothic" w:cs="Arial"/>
+                    </w:rPr>
+                    <w:t xml:space="preserve"> (0512109893)</w:t>
+                  </w:r>
+                  <w:r>
+                    <w:rPr>
+                      <w:rFonts w:ascii="Century Gothic" w:hAnsi="Century Gothic" w:cs="Arial"/>
+                    </w:rPr>
+                    <w:t>, Andrea Vitolo</w:t>
+                  </w:r>
+                  <w:r>
+                    <w:rPr>
+                      <w:rFonts w:ascii="Century Gothic" w:hAnsi="Century Gothic" w:cs="Arial"/>
+                    </w:rPr>
+                    <w:t xml:space="preserve"> (</w:t>
+                  </w:r>
+                  <w:r>
+                    <w:rPr>
+                      <w:rFonts w:ascii="Century Gothic" w:hAnsi="Century Gothic" w:cs="Arial"/>
+                    </w:rPr>
+                    <w:t>0512109776</w:t>
+                  </w:r>
+                  <w:r>
+                    <w:rPr>
+                      <w:rFonts w:ascii="Century Gothic" w:hAnsi="Century Gothic" w:cs="Arial"/>
+                    </w:rPr>
+                    <w:t>)</w:t>
+                  </w:r>
+                  <w:r>
+                    <w:rPr>
+                      <w:rFonts w:ascii="Century Gothic" w:hAnsi="Century Gothic" w:cs="Arial"/>
+                    </w:rPr>
+                    <w:t>, Carmine Pio Nardo</w:t>
+                  </w:r>
+                  <w:r>
+                    <w:rPr>
+                      <w:rFonts w:ascii="Century Gothic" w:hAnsi="Century Gothic" w:cs="Arial"/>
+                    </w:rPr>
+                    <w:t xml:space="preserve"> (</w:t>
+                  </w:r>
+                  <w:r>
+                    <w:rPr>
+                      <w:rFonts w:ascii="Century Gothic" w:hAnsi="Century Gothic" w:cs="Arial"/>
+                    </w:rPr>
+                    <w:t>0512110148</w:t>
+                  </w:r>
+                  <w:r>
+                    <w:rPr>
+                      <w:rFonts w:ascii="Century Gothic" w:hAnsi="Century Gothic" w:cs="Arial"/>
+                    </w:rPr>
+                    <w:t>)</w:t>
                   </w:r>
                 </w:p>
               </w:tc>
@@ -929,7 +1012,7 @@
               <w:rPr>
                 <w:rFonts w:ascii="Century Gothic" w:eastAsia="Droid Sans" w:hAnsi="Century Gothic" w:cs="Droid Sans"/>
               </w:rPr>
-              <w:t>Stesura finale</w:t>
+              <w:t>Stesura quasi conclusa</w:t>
             </w:r>
           </w:p>
         </w:tc>
@@ -955,6 +1038,102 @@
           </w:p>
         </w:tc>
       </w:tr>
+      <w:tr>
+        <w:trPr>
+          <w:cnfStyle w:val="000000100000" w:firstRow="0" w:lastRow="0" w:firstColumn="0" w:lastColumn="0" w:oddVBand="0" w:evenVBand="0" w:oddHBand="1" w:evenHBand="0" w:firstRowFirstColumn="0" w:firstRowLastColumn="0" w:lastRowFirstColumn="0" w:lastRowLastColumn="0"/>
+          <w:trHeight w:val="525"/>
+        </w:trPr>
+        <w:tc>
+          <w:tcPr>
+            <w:tcW w:w="2365" w:type="dxa"/>
+            <w:vAlign w:val="center"/>
+          </w:tcPr>
+          <w:p>
+            <w:pPr>
+              <w:widowControl w:val="0"/>
+              <w:jc w:val="center"/>
+              <w:rPr>
+                <w:rFonts w:ascii="Century Gothic" w:eastAsia="Droid Sans" w:hAnsi="Century Gothic" w:cs="Droid Sans"/>
+              </w:rPr>
+            </w:pPr>
+            <w:r>
+              <w:rPr>
+                <w:rFonts w:ascii="Century Gothic" w:eastAsia="Droid Sans" w:hAnsi="Century Gothic" w:cs="Droid Sans"/>
+              </w:rPr>
+              <w:t>16/10/2022</w:t>
+            </w:r>
+          </w:p>
+        </w:tc>
+        <w:tc>
+          <w:tcPr>
+            <w:tcW w:w="1458" w:type="dxa"/>
+            <w:vAlign w:val="center"/>
+          </w:tcPr>
+          <w:p>
+            <w:pPr>
+              <w:widowControl w:val="0"/>
+              <w:jc w:val="center"/>
+              <w:rPr>
+                <w:rFonts w:ascii="Century Gothic" w:eastAsia="Droid Sans" w:hAnsi="Century Gothic" w:cs="Droid Sans"/>
+              </w:rPr>
+            </w:pPr>
+            <w:r>
+              <w:rPr>
+                <w:rFonts w:ascii="Century Gothic" w:eastAsia="Droid Sans" w:hAnsi="Century Gothic" w:cs="Droid Sans"/>
+              </w:rPr>
+              <w:t>1.3</w:t>
+            </w:r>
+          </w:p>
+        </w:tc>
+        <w:tc>
+          <w:tcPr>
+            <w:tcW w:w="3270" w:type="dxa"/>
+            <w:vAlign w:val="center"/>
+          </w:tcPr>
+          <w:p>
+            <w:pPr>
+              <w:widowControl w:val="0"/>
+              <w:jc w:val="center"/>
+              <w:rPr>
+                <w:rFonts w:ascii="Century Gothic" w:eastAsia="Droid Sans" w:hAnsi="Century Gothic" w:cs="Droid Sans"/>
+              </w:rPr>
+            </w:pPr>
+            <w:r>
+              <w:rPr>
+                <w:rFonts w:ascii="Century Gothic" w:eastAsia="Droid Sans" w:hAnsi="Century Gothic" w:cs="Droid Sans"/>
+              </w:rPr>
+              <w:t>Stesura conclusa con aggiunta glossario</w:t>
+            </w:r>
+            <w:r>
+              <w:rPr>
+                <w:rFonts w:ascii="Century Gothic" w:eastAsia="Droid Sans" w:hAnsi="Century Gothic" w:cs="Droid Sans"/>
+              </w:rPr>
+              <w:t xml:space="preserve"> e adeguata formattazione</w:t>
+            </w:r>
+          </w:p>
+        </w:tc>
+        <w:tc>
+          <w:tcPr>
+            <w:tcW w:w="2364" w:type="dxa"/>
+            <w:vAlign w:val="center"/>
+          </w:tcPr>
+          <w:p>
+            <w:pPr>
+              <w:widowControl w:val="0"/>
+              <w:jc w:val="center"/>
+              <w:rPr>
+                <w:rFonts w:ascii="Century Gothic" w:eastAsia="Droid Sans" w:hAnsi="Century Gothic" w:cs="Droid Sans"/>
+              </w:rPr>
+            </w:pPr>
+            <w:r>
+              <w:rPr>
+                <w:rFonts w:ascii="Century Gothic" w:eastAsia="Droid Sans" w:hAnsi="Century Gothic" w:cs="Droid Sans"/>
+              </w:rPr>
+              <w:t>Carmine Iemmino</w:t>
+            </w:r>
+          </w:p>
+        </w:tc>
+      </w:tr>
     </w:tbl>
     <w:p/>
     <w:p>
@@ -1013,6 +1192,7 @@
     <w:p>
       <w:pPr>
         <w:pStyle w:val="Gpstesto"/>
+        <w:ind w:left="360"/>
       </w:pPr>
       <w:r>
         <w:t xml:space="preserve">Il </w:t>
@@ -1039,7 +1219,19 @@
         <w:t>recensioni riguardanti i propri videogiochi preferiti e acquistare merchandising relativo ad essi</w:t>
       </w:r>
       <w:r>
-        <w:t>; e inoltre di poter attribuire un proprio voto personale ad un videogioco.</w:t>
+        <w:t xml:space="preserve">; e inoltre di poter </w:t>
+      </w:r>
+      <w:r>
+        <w:t>esprimere</w:t>
+      </w:r>
+      <w:r>
+        <w:t xml:space="preserve"> un proprio voto personale ad un videogioco</w:t>
+      </w:r>
+      <w:r>
+        <w:t xml:space="preserve"> giocato</w:t>
+      </w:r>
+      <w:r>
+        <w:t>.</w:t>
       </w:r>
     </w:p>
     <w:p>
@@ -1057,14 +1249,24 @@
     <w:p>
       <w:pPr>
         <w:pStyle w:val="Gpstesto"/>
-      </w:pPr>
-      <w:r>
-        <w:t>Attualmente sono presenti numerosi sistemi software di questo tipo, ma si intende affiancare alla parte giornalistica, un’ulteriore parte rivolta al merchandising di videogiochi.</w:t>
+        <w:ind w:left="360"/>
+      </w:pPr>
+      <w:r>
+        <w:t>Attualmente sono presenti numerosi sistemi software di questo tipo</w:t>
+      </w:r>
+      <w:r>
+        <w:t>, con solo una componente giornalistica, ma davvero pochi che permettano anche di acquistare merchandising relativo ai videogiochi.</w:t>
       </w:r>
     </w:p>
     <w:p>
       <w:pPr>
         <w:pStyle w:val="Gpstesto"/>
+      </w:pPr>
+    </w:p>
+    <w:p>
+      <w:pPr>
+        <w:pStyle w:val="Gpstesto"/>
+        <w:ind w:left="360"/>
       </w:pPr>
       <w:r>
         <w:t>Per raggiungere gli obiettivi si</w:t>
@@ -1103,6 +1305,7 @@
     <w:p>
       <w:pPr>
         <w:pStyle w:val="Gpstesto"/>
+        <w:ind w:left="360"/>
       </w:pPr>
       <w:r>
         <w:t xml:space="preserve">L’obiettivo del progetto è fornire </w:t>
@@ -1117,10 +1320,25 @@
         <w:t xml:space="preserve"> </w:t>
       </w:r>
       <w:r>
-        <w:t xml:space="preserve"> Deve supportare</w:t>
-      </w:r>
-      <w:r>
-        <w:t xml:space="preserve"> le seguenti macro-funzionalità</w:t>
+        <w:t xml:space="preserve"> </w:t>
+      </w:r>
+    </w:p>
+    <w:p>
+      <w:pPr>
+        <w:pStyle w:val="Gpstesto"/>
+        <w:ind w:left="360"/>
+      </w:pPr>
+      <w:r>
+        <w:t>Deve supportare</w:t>
+      </w:r>
+      <w:r>
+        <w:t xml:space="preserve"> le seguenti macro</w:t>
+      </w:r>
+      <w:r>
+        <w:t>-</w:t>
+      </w:r>
+      <w:r>
+        <w:t>funzionalità</w:t>
       </w:r>
       <w:r>
         <w:t>:</w:t>
@@ -1155,6 +1373,15 @@
       <w:r>
         <w:t>Poter filtrare recensioni, notizie e prodotti in base a categorie</w:t>
       </w:r>
+      <w:r>
+        <w:t xml:space="preserve"> (piattaforme</w:t>
+      </w:r>
+      <w:r>
+        <w:t xml:space="preserve"> videoludiche</w:t>
+      </w:r>
+      <w:r>
+        <w:t xml:space="preserve"> e generi)</w:t>
+      </w:r>
     </w:p>
     <w:p>
       <w:pPr>
@@ -1243,6 +1470,7 @@
         </w:numPr>
       </w:pPr>
       <w:r>
+        <w:lastRenderedPageBreak/>
         <w:t>Permettere ad un giornalista di aggiungere un gioco nel sistema</w:t>
       </w:r>
     </w:p>
@@ -1267,7 +1495,6 @@
         </w:numPr>
       </w:pPr>
       <w:r>
-        <w:lastRenderedPageBreak/>
         <w:t>Permettere ad un amministratore di moderare la sezione commenti</w:t>
       </w:r>
     </w:p>
@@ -1287,6 +1514,12 @@
       <w:pPr>
         <w:pStyle w:val="Gpstesto"/>
         <w:ind w:left="720"/>
+      </w:pPr>
+    </w:p>
+    <w:p>
+      <w:pPr>
+        <w:pStyle w:val="Gpstesto"/>
+        <w:ind w:left="720"/>
         <w:rPr>
           <w:b/>
           <w:bCs/>
@@ -1453,10 +1686,28 @@
         <w:ind w:left="720"/>
       </w:pPr>
       <w:r>
-        <w:t xml:space="preserve">Andrea, amministratore del sito, controlla la sezione commenti della recensione di Elden Ring. In essa trova un commento che viola le linee guida del sito da parte dell’utente Giovanni45, che è stato ripreso più volte nello stesso comportamento. </w:t>
-      </w:r>
-      <w:r>
-        <w:t>Andrea decide quindi dapprima di cancellare il commento e poi recarsi nella sua area amministratore, in particolare nella sezione utenti, per bloccare Giovanni45 e prevenire che acceda al sito per commentare di nuovo.</w:t>
+        <w:t>Andrea, amministratore del</w:t>
+      </w:r>
+      <w:r>
+        <w:t>la piattaforma</w:t>
+      </w:r>
+      <w:r>
+        <w:t>, controlla la sezione commenti della recensione di Elden Ring. In essa trova un commento che viola le linee guida del</w:t>
+      </w:r>
+      <w:r>
+        <w:t>la piattaforma</w:t>
+      </w:r>
+      <w:r>
+        <w:t xml:space="preserve"> da parte dell’utente Giovanni45, che è stato ripreso più volte nello stesso comportamento. </w:t>
+      </w:r>
+      <w:r>
+        <w:t xml:space="preserve">Andrea decide quindi dapprima di cancellare il commento e poi recarsi nella sua area amministratore, in particolare nella sezione utenti, per bloccare Giovanni45 e prevenire che acceda </w:t>
+      </w:r>
+      <w:r>
+        <w:t>alla piattaforma</w:t>
+      </w:r>
+      <w:r>
+        <w:t xml:space="preserve"> per commentare di nuovo.</w:t>
       </w:r>
     </w:p>
     <w:p>
@@ -1486,6 +1737,7 @@
     <w:p>
       <w:pPr>
         <w:pStyle w:val="Gpstesto"/>
+        <w:ind w:left="360"/>
       </w:pPr>
       <w:r>
         <w:t>Inizio:</w:t>
@@ -1503,18 +1755,22 @@
     <w:p>
       <w:pPr>
         <w:pStyle w:val="Gpstesto"/>
-      </w:pPr>
-      <w:r>
-        <w:lastRenderedPageBreak/>
+        <w:ind w:left="360"/>
+      </w:pPr>
+      <w:r>
         <w:t xml:space="preserve">Fine: </w:t>
       </w:r>
       <w:r>
         <w:t>Circa metà Gennaio 2023</w:t>
       </w:r>
+      <w:r>
+        <w:t xml:space="preserve"> (Preappello)</w:t>
+      </w:r>
     </w:p>
     <w:p>
       <w:pPr>
         <w:pStyle w:val="Gpstesto"/>
+        <w:ind w:left="360"/>
       </w:pPr>
       <w:r>
         <w:t>Deliverables</w:t>
@@ -2091,6 +2347,7 @@
           <w:rFonts w:ascii="Garamond" w:hAnsi="Garamond"/>
           <w:sz w:val="24"/>
         </w:rPr>
+        <w:lastRenderedPageBreak/>
         <w:t xml:space="preserve">Specifica di un class diagram per team - eventuali object diagram </w:t>
       </w:r>
       <w:r>
@@ -2242,7 +2499,6 @@
           <w:rFonts w:ascii="Garamond" w:hAnsi="Garamond"/>
           <w:sz w:val="24"/>
         </w:rPr>
-        <w:lastRenderedPageBreak/>
         <w:t xml:space="preserve">Definizione di </w:t>
       </w:r>
       <w:r>
@@ -2726,6 +2982,7 @@
           <w:rFonts w:ascii="Garamond" w:hAnsi="Garamond"/>
           <w:sz w:val="24"/>
         </w:rPr>
+        <w:lastRenderedPageBreak/>
         <w:t xml:space="preserve">Appropriato test di sistema di una funzionalità del sistema sviluppato, che preveda il </w:t>
       </w:r>
       <w:r>
@@ -2760,7 +3017,6 @@
         </w:numPr>
       </w:pPr>
       <w:r>
-        <w:lastRenderedPageBreak/>
         <w:t>Criteri di premialità</w:t>
       </w:r>
     </w:p>
@@ -2978,6 +3234,122 @@
         </w:rPr>
         <w:t>, etc.).</w:t>
       </w:r>
+    </w:p>
+    <w:p>
+      <w:pPr>
+        <w:pStyle w:val="Gpstesto"/>
+      </w:pPr>
+    </w:p>
+    <w:p>
+      <w:pPr>
+        <w:pStyle w:val="GpsTitolo"/>
+        <w:numPr>
+          <w:ilvl w:val="0"/>
+          <w:numId w:val="25"/>
+        </w:numPr>
+      </w:pPr>
+      <w:r>
+        <w:t>Glossario</w:t>
+      </w:r>
+    </w:p>
+    <w:p>
+      <w:pPr>
+        <w:pStyle w:val="Gpstesto"/>
+        <w:ind w:left="360"/>
+      </w:pPr>
+      <w:r>
+        <w:rPr>
+          <w:b/>
+          <w:bCs/>
+        </w:rPr>
+        <w:t>Piattaforma</w:t>
+      </w:r>
+      <w:r>
+        <w:rPr>
+          <w:b/>
+          <w:bCs/>
+        </w:rPr>
+        <w:t xml:space="preserve"> videoludica</w:t>
+      </w:r>
+      <w:r>
+        <w:t xml:space="preserve">: </w:t>
+      </w:r>
+      <w:r>
+        <w:t>apparecchio elettronico concepito esclusivamente o primariamente per giocare con i videogiochi.</w:t>
+      </w:r>
+    </w:p>
+    <w:p>
+      <w:pPr>
+        <w:pStyle w:val="Gpstesto"/>
+        <w:ind w:left="360"/>
+      </w:pPr>
+      <w:r>
+        <w:rPr>
+          <w:b/>
+          <w:bCs/>
+        </w:rPr>
+        <w:t>Genere</w:t>
+      </w:r>
+      <w:r>
+        <w:t>: categoria a cui appartiene il videogioco (Es. videogioco di azione, videogioco di avventura, videogioco singleplayer)</w:t>
+      </w:r>
+    </w:p>
+    <w:p>
+      <w:pPr>
+        <w:pStyle w:val="Gpstesto"/>
+        <w:ind w:firstLine="360"/>
+      </w:pPr>
+      <w:r>
+        <w:rPr>
+          <w:b/>
+          <w:bCs/>
+        </w:rPr>
+        <w:t>Playstation 4</w:t>
+      </w:r>
+      <w:r>
+        <w:t>:</w:t>
+      </w:r>
+      <w:r>
+        <w:t xml:space="preserve"> piattaforma videoludica creata da Sony</w:t>
+      </w:r>
+    </w:p>
+    <w:p>
+      <w:pPr>
+        <w:pStyle w:val="Gpstesto"/>
+        <w:ind w:firstLine="360"/>
+      </w:pPr>
+      <w:r>
+        <w:rPr>
+          <w:b/>
+          <w:bCs/>
+        </w:rPr>
+        <w:t>Fortnite</w:t>
+      </w:r>
+      <w:r>
+        <w:t>: videogioco</w:t>
+      </w:r>
+    </w:p>
+    <w:p>
+      <w:pPr>
+        <w:pStyle w:val="Gpstesto"/>
+        <w:ind w:firstLine="360"/>
+      </w:pPr>
+      <w:r>
+        <w:rPr>
+          <w:b/>
+          <w:bCs/>
+        </w:rPr>
+        <w:t>Elden Ring</w:t>
+      </w:r>
+      <w:r>
+        <w:t>: videogioco</w:t>
+      </w:r>
+    </w:p>
+    <w:p>
+      <w:pPr>
+        <w:pStyle w:val="Gpstesto"/>
+        <w:ind w:left="360"/>
+      </w:pPr>
     </w:p>
     <w:p>
       <w:pPr>
@@ -3052,7 +3424,7 @@
       <w:t>.</w:t>
     </w:r>
     <w:r>
-      <w:t>2</w:t>
+      <w:t>3</w:t>
     </w:r>
   </w:p>
 </w:ftr>

</xml_diff>